<commit_message>
removed zip file and modified doc file
</commit_message>
<xml_diff>
--- a/SRS.docx
+++ b/SRS.docx
@@ -46,7 +46,7 @@
                         <w:txbxContent>
                           <w:p>
                             <w:pPr>
-                              <w:pStyle w:val="12"/>
+                              <w:pStyle w:val="13"/>
                               <w:jc w:val="center"/>
                             </w:pPr>
                             <w:r>
@@ -80,7 +80,7 @@
           </mc:Choice>
           <mc:Fallback>
             <w:pict>
-              <v:shape id="_x0000_s1026" o:spid="_x0000_s1026" o:spt="202" type="#_x0000_t202" style="height:67.45pt;width:415.45pt;" fillcolor="#003640" filled="t" stroked="f" coordsize="21600,21600" o:gfxdata="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">
+              <v:shape id="_x0000_s1026" o:spid="_x0000_s1026" o:spt="202" type="#_x0000_t202" style="height:67.45pt;width:415.45pt;" fillcolor="#003640" filled="t" stroked="f" coordsize="21600,21600" o:gfxdata="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">
                 <v:fill on="t" focussize="0,0"/>
                 <v:stroke on="f"/>
                 <v:imagedata o:title=""/>
@@ -89,7 +89,7 @@
                   <w:txbxContent>
                     <w:p>
                       <w:pPr>
-                        <w:pStyle w:val="12"/>
+                        <w:pStyle w:val="13"/>
                         <w:jc w:val="center"/>
                       </w:pPr>
                       <w:r>
@@ -155,7 +155,7 @@
     </w:p>
     <w:p>
       <w:pPr>
-        <w:pStyle w:val="13"/>
+        <w:pStyle w:val="14"/>
         <w:ind w:left="0"/>
         <w:jc w:val="both"/>
         <w:rPr>
@@ -231,7 +231,7 @@
           </w:tcPr>
           <w:p>
             <w:pPr>
-              <w:pStyle w:val="13"/>
+              <w:pStyle w:val="14"/>
               <w:ind w:left="0"/>
               <w:jc w:val="both"/>
               <w:rPr>
@@ -257,7 +257,7 @@
           </w:tcPr>
           <w:p>
             <w:pPr>
-              <w:pStyle w:val="13"/>
+              <w:pStyle w:val="14"/>
               <w:ind w:left="0"/>
               <w:jc w:val="both"/>
               <w:rPr>
@@ -283,7 +283,7 @@
           </w:tcPr>
           <w:p>
             <w:pPr>
-              <w:pStyle w:val="13"/>
+              <w:pStyle w:val="14"/>
               <w:ind w:left="0"/>
               <w:jc w:val="both"/>
               <w:rPr>
@@ -309,7 +309,7 @@
           </w:tcPr>
           <w:p>
             <w:pPr>
-              <w:pStyle w:val="13"/>
+              <w:pStyle w:val="14"/>
               <w:ind w:left="0"/>
               <w:jc w:val="both"/>
               <w:rPr>
@@ -335,7 +335,7 @@
           </w:tcPr>
           <w:p>
             <w:pPr>
-              <w:pStyle w:val="13"/>
+              <w:pStyle w:val="14"/>
               <w:ind w:left="0"/>
               <w:jc w:val="both"/>
               <w:rPr>
@@ -382,7 +382,7 @@
           </w:tcPr>
           <w:p>
             <w:pPr>
-              <w:pStyle w:val="13"/>
+              <w:pStyle w:val="14"/>
               <w:spacing w:before="120" w:after="120"/>
               <w:ind w:left="0"/>
               <w:jc w:val="both"/>
@@ -396,7 +396,16 @@
                 <w:rFonts w:hint="default" w:ascii="Arial" w:hAnsi="Arial" w:cs="Arial"/>
                 <w:lang w:val="en-US"/>
               </w:rPr>
-              <w:t>17/10/2024</w:t>
+              <w:t>17/1</w:t>
+            </w:r>
+            <w:bookmarkStart w:id="0" w:name="_GoBack"/>
+            <w:bookmarkEnd w:id="0"/>
+            <w:r>
+              <w:rPr>
+                <w:rFonts w:hint="default" w:ascii="Arial" w:hAnsi="Arial" w:cs="Arial"/>
+                <w:lang w:val="en-US"/>
+              </w:rPr>
+              <w:t>0/2024</w:t>
             </w:r>
           </w:p>
         </w:tc>
@@ -408,7 +417,7 @@
           </w:tcPr>
           <w:p>
             <w:pPr>
-              <w:pStyle w:val="13"/>
+              <w:pStyle w:val="14"/>
               <w:spacing w:before="120" w:after="120"/>
               <w:ind w:left="0"/>
               <w:jc w:val="both"/>
@@ -432,7 +441,7 @@
           </w:tcPr>
           <w:p>
             <w:pPr>
-              <w:pStyle w:val="13"/>
+              <w:pStyle w:val="14"/>
               <w:spacing w:before="120" w:after="120"/>
               <w:ind w:left="0"/>
               <w:jc w:val="both"/>
@@ -457,12 +466,12 @@
           </w:tcPr>
           <w:p>
             <w:pPr>
-              <w:pStyle w:val="13"/>
+              <w:pStyle w:val="14"/>
               <w:spacing w:before="120" w:after="120"/>
               <w:ind w:left="0"/>
-              <w:jc w:val="both"/>
+              <w:jc w:val="left"/>
               <w:rPr>
-                <w:rFonts w:hint="default" w:ascii="Arial" w:hAnsi="Arial" w:cs="Arial"/>
+                <w:rFonts w:hint="default"/>
                 <w:lang w:val="en-US"/>
               </w:rPr>
             </w:pPr>
@@ -472,6 +481,77 @@
                 <w:lang w:val="en-US"/>
               </w:rPr>
               <w:t>Write SRS</w:t>
+            </w:r>
+            <w:r>
+              <w:rPr>
+                <w:rFonts w:hint="default" w:cs="Arial"/>
+                <w:lang w:val="en-US"/>
+              </w:rPr>
+              <w:t xml:space="preserve"> for site: </w:t>
+            </w:r>
+            <w:r>
+              <w:rPr>
+                <w:rFonts w:hint="default"/>
+                <w:lang w:val="en-US"/>
+              </w:rPr>
+              <w:fldChar w:fldCharType="begin"/>
+            </w:r>
+            <w:r>
+              <w:rPr>
+                <w:rFonts w:hint="default"/>
+                <w:lang w:val="en-US"/>
+              </w:rPr>
+              <w:instrText xml:space="preserve"> HYPERLINK "https://www.thegioididong.com/" </w:instrText>
+            </w:r>
+            <w:r>
+              <w:rPr>
+                <w:rFonts w:hint="default"/>
+                <w:lang w:val="en-US"/>
+              </w:rPr>
+              <w:fldChar w:fldCharType="separate"/>
+            </w:r>
+            <w:r>
+              <w:rPr>
+                <w:rStyle w:val="10"/>
+                <w:rFonts w:hint="default"/>
+                <w:lang w:val="en-US"/>
+              </w:rPr>
+              <w:t>https://www.thegioididong.com/</w:t>
+            </w:r>
+            <w:r>
+              <w:rPr>
+                <w:rFonts w:hint="default"/>
+                <w:lang w:val="en-US"/>
+              </w:rPr>
+              <w:fldChar w:fldCharType="end"/>
+            </w:r>
+          </w:p>
+          <w:p>
+            <w:pPr>
+              <w:pStyle w:val="14"/>
+              <w:spacing w:before="120" w:after="120"/>
+              <w:ind w:left="0"/>
+              <w:jc w:val="left"/>
+              <w:rPr>
+                <w:rFonts w:hint="default"/>
+                <w:lang w:val="en-US"/>
+              </w:rPr>
+            </w:pPr>
+            <w:r>
+              <w:rPr>
+                <w:rFonts w:hint="default"/>
+                <w:lang w:val="en-US"/>
+              </w:rPr>
+              <w:t xml:space="preserve">Function: </w:t>
+            </w:r>
+            <w:r>
+              <w:rPr>
+                <w:rFonts w:hint="default"/>
+                <w:b/>
+                <w:bCs/>
+                <w:lang w:val="en-US"/>
+              </w:rPr>
+              <w:t>Product Filter</w:t>
             </w:r>
           </w:p>
         </w:tc>
@@ -483,7 +563,7 @@
           </w:tcPr>
           <w:p>
             <w:pPr>
-              <w:pStyle w:val="13"/>
+              <w:pStyle w:val="14"/>
               <w:spacing w:before="120" w:after="120"/>
               <w:ind w:left="0"/>
               <w:jc w:val="both"/>
@@ -531,7 +611,7 @@
           </w:tcPr>
           <w:p>
             <w:pPr>
-              <w:pStyle w:val="13"/>
+              <w:pStyle w:val="14"/>
               <w:spacing w:before="120" w:after="120"/>
               <w:ind w:left="0"/>
               <w:jc w:val="both"/>
@@ -549,7 +629,7 @@
           </w:tcPr>
           <w:p>
             <w:pPr>
-              <w:pStyle w:val="13"/>
+              <w:pStyle w:val="14"/>
               <w:spacing w:before="120" w:after="120"/>
               <w:ind w:left="0"/>
               <w:jc w:val="both"/>
@@ -567,7 +647,7 @@
           </w:tcPr>
           <w:p>
             <w:pPr>
-              <w:pStyle w:val="13"/>
+              <w:pStyle w:val="14"/>
               <w:spacing w:before="120" w:after="120"/>
               <w:ind w:left="0"/>
               <w:jc w:val="both"/>
@@ -585,7 +665,7 @@
           </w:tcPr>
           <w:p>
             <w:pPr>
-              <w:pStyle w:val="13"/>
+              <w:pStyle w:val="14"/>
               <w:spacing w:before="120" w:after="120"/>
               <w:ind w:left="0"/>
               <w:jc w:val="both"/>
@@ -603,7 +683,7 @@
           </w:tcPr>
           <w:p>
             <w:pPr>
-              <w:pStyle w:val="13"/>
+              <w:pStyle w:val="14"/>
               <w:spacing w:before="120" w:after="120"/>
               <w:ind w:left="0"/>
               <w:jc w:val="both"/>
@@ -643,7 +723,7 @@
           </w:tcPr>
           <w:p>
             <w:pPr>
-              <w:pStyle w:val="13"/>
+              <w:pStyle w:val="14"/>
               <w:spacing w:before="120" w:after="120"/>
               <w:ind w:left="0"/>
               <w:jc w:val="both"/>
@@ -661,7 +741,7 @@
           </w:tcPr>
           <w:p>
             <w:pPr>
-              <w:pStyle w:val="13"/>
+              <w:pStyle w:val="14"/>
               <w:spacing w:before="120" w:after="120"/>
               <w:ind w:left="0"/>
               <w:jc w:val="both"/>
@@ -679,7 +759,7 @@
           </w:tcPr>
           <w:p>
             <w:pPr>
-              <w:pStyle w:val="13"/>
+              <w:pStyle w:val="14"/>
               <w:spacing w:before="120" w:after="120"/>
               <w:ind w:left="0"/>
               <w:jc w:val="both"/>
@@ -697,7 +777,7 @@
           </w:tcPr>
           <w:p>
             <w:pPr>
-              <w:pStyle w:val="13"/>
+              <w:pStyle w:val="14"/>
               <w:spacing w:before="120" w:after="120"/>
               <w:ind w:left="0"/>
               <w:jc w:val="both"/>
@@ -715,7 +795,7 @@
           </w:tcPr>
           <w:p>
             <w:pPr>
-              <w:pStyle w:val="13"/>
+              <w:pStyle w:val="14"/>
               <w:spacing w:before="120" w:after="120"/>
               <w:ind w:left="0"/>
               <w:jc w:val="both"/>
@@ -755,7 +835,7 @@
           </w:tcPr>
           <w:p>
             <w:pPr>
-              <w:pStyle w:val="13"/>
+              <w:pStyle w:val="14"/>
               <w:spacing w:before="120" w:after="120"/>
               <w:ind w:left="0"/>
               <w:jc w:val="both"/>
@@ -773,7 +853,7 @@
           </w:tcPr>
           <w:p>
             <w:pPr>
-              <w:pStyle w:val="13"/>
+              <w:pStyle w:val="14"/>
               <w:spacing w:before="120" w:after="120"/>
               <w:ind w:left="0"/>
               <w:jc w:val="both"/>
@@ -791,7 +871,7 @@
           </w:tcPr>
           <w:p>
             <w:pPr>
-              <w:pStyle w:val="13"/>
+              <w:pStyle w:val="14"/>
               <w:spacing w:before="120" w:after="120"/>
               <w:ind w:left="0"/>
               <w:jc w:val="both"/>
@@ -809,7 +889,7 @@
           </w:tcPr>
           <w:p>
             <w:pPr>
-              <w:pStyle w:val="13"/>
+              <w:pStyle w:val="14"/>
               <w:spacing w:before="120" w:after="120"/>
               <w:ind w:left="0"/>
               <w:jc w:val="both"/>
@@ -827,7 +907,7 @@
           </w:tcPr>
           <w:p>
             <w:pPr>
-              <w:pStyle w:val="13"/>
+              <w:pStyle w:val="14"/>
               <w:spacing w:before="120" w:after="120"/>
               <w:ind w:left="0"/>
               <w:jc w:val="both"/>
@@ -885,8 +965,24 @@
       <w:r>
         <w:rPr>
           <w:rFonts w:hint="default"/>
-        </w:rPr>
-        <w:t>The Product Filter function is a tool that assists users in quickly and accurately searching for and selecting products on the e-commerce website. With a large number of available products, this function helps users minimize search time by providing filtering criteria such as price, brand, technical specifications, color, and promotions. This enables users to easily find products that meet their specific needs without having to browse through the entire product catalog.</w:t>
+          <w:b w:val="0"/>
+          <w:bCs w:val="0"/>
+        </w:rPr>
+        <w:t xml:space="preserve">The </w:t>
+      </w:r>
+      <w:r>
+        <w:rPr>
+          <w:rFonts w:hint="default"/>
+          <w:b/>
+          <w:bCs/>
+        </w:rPr>
+        <w:t>Product Filter</w:t>
+      </w:r>
+      <w:r>
+        <w:rPr>
+          <w:rFonts w:hint="default"/>
+        </w:rPr>
+        <w:t xml:space="preserve"> function is a tool that assists users in quickly and accurately searching for and selecting products on the e-commerce website. With a large number of available products, this function helps users minimize search time by providing filtering criteria such as price, brand, technical specifications, color, and promotions. This enables users to easily find products that meet their specific needs without having to browse through the entire product catalog.</w:t>
       </w:r>
     </w:p>
     <w:p>
@@ -925,7 +1021,21 @@
         <w:rPr>
           <w:rFonts w:hint="default"/>
         </w:rPr>
-        <w:t>The purpose of the Product Filter function is to enhance the user experience by enabling users to efficiently search for and filter products on the website. This function allows users to narrow down their search results based on specific criteria such as price, brand, technical specifications, color, and promotions, making it easier for them to find products that meet their needs.</w:t>
+        <w:t xml:space="preserve">The purpose of the </w:t>
+      </w:r>
+      <w:r>
+        <w:rPr>
+          <w:rFonts w:hint="default"/>
+          <w:b/>
+          <w:bCs/>
+        </w:rPr>
+        <w:t>Product Filter</w:t>
+      </w:r>
+      <w:r>
+        <w:rPr>
+          <w:rFonts w:hint="default"/>
+        </w:rPr>
+        <w:t xml:space="preserve"> function is to enhance the user experience by enabling users to efficiently search for and filter products on the website. This function allows users to narrow down their search results based on specific criteria such as price, brand, technical specifications, color, and promotions, making it easier for them to find products that meet their needs.</w:t>
       </w:r>
     </w:p>
     <w:p>
@@ -1406,7 +1516,7 @@
       </w:pPr>
       <w:r>
         <w:rPr>
-          <w:rStyle w:val="11"/>
+          <w:rStyle w:val="12"/>
           <w:rFonts w:hint="default" w:ascii="Arial" w:hAnsi="Arial" w:cs="Arial"/>
         </w:rPr>
         <w:t>Description</w:t>
@@ -1440,7 +1550,7 @@
       </w:pPr>
       <w:r>
         <w:rPr>
-          <w:rStyle w:val="11"/>
+          <w:rStyle w:val="12"/>
           <w:rFonts w:hint="default" w:ascii="Arial" w:hAnsi="Arial" w:cs="Arial"/>
         </w:rPr>
         <w:t>Input</w:t>
@@ -1474,7 +1584,7 @@
       </w:pPr>
       <w:r>
         <w:rPr>
-          <w:rStyle w:val="11"/>
+          <w:rStyle w:val="12"/>
           <w:rFonts w:hint="default" w:ascii="Arial" w:hAnsi="Arial" w:cs="Arial"/>
         </w:rPr>
         <w:t>Output</w:t>
@@ -1508,7 +1618,7 @@
       </w:pPr>
       <w:r>
         <w:rPr>
-          <w:rStyle w:val="11"/>
+          <w:rStyle w:val="12"/>
           <w:rFonts w:hint="default" w:ascii="Arial" w:hAnsi="Arial" w:cs="Arial"/>
         </w:rPr>
         <w:t>Requirements</w:t>
@@ -1616,7 +1726,7 @@
       </w:pPr>
       <w:r>
         <w:rPr>
-          <w:rStyle w:val="11"/>
+          <w:rStyle w:val="12"/>
           <w:rFonts w:hint="default" w:ascii="Arial" w:hAnsi="Arial" w:cs="Arial"/>
         </w:rPr>
         <w:t>Description</w:t>
@@ -1650,7 +1760,7 @@
       </w:pPr>
       <w:r>
         <w:rPr>
-          <w:rStyle w:val="11"/>
+          <w:rStyle w:val="12"/>
           <w:rFonts w:hint="default" w:ascii="Arial" w:hAnsi="Arial" w:cs="Arial"/>
         </w:rPr>
         <w:t>Input</w:t>
@@ -1684,7 +1794,7 @@
       </w:pPr>
       <w:r>
         <w:rPr>
-          <w:rStyle w:val="11"/>
+          <w:rStyle w:val="12"/>
           <w:rFonts w:hint="default" w:ascii="Arial" w:hAnsi="Arial" w:cs="Arial"/>
         </w:rPr>
         <w:t>Output</w:t>
@@ -1718,7 +1828,7 @@
       </w:pPr>
       <w:r>
         <w:rPr>
-          <w:rStyle w:val="11"/>
+          <w:rStyle w:val="12"/>
           <w:rFonts w:hint="default" w:ascii="Arial" w:hAnsi="Arial" w:cs="Arial"/>
         </w:rPr>
         <w:t>Requirements</w:t>
@@ -1826,7 +1936,7 @@
       </w:pPr>
       <w:r>
         <w:rPr>
-          <w:rStyle w:val="11"/>
+          <w:rStyle w:val="12"/>
           <w:rFonts w:hint="default" w:ascii="Arial" w:hAnsi="Arial" w:cs="Arial"/>
         </w:rPr>
         <w:t>Description</w:t>
@@ -1860,7 +1970,7 @@
       </w:pPr>
       <w:r>
         <w:rPr>
-          <w:rStyle w:val="11"/>
+          <w:rStyle w:val="12"/>
           <w:rFonts w:hint="default" w:ascii="Arial" w:hAnsi="Arial" w:cs="Arial"/>
         </w:rPr>
         <w:t>Input</w:t>
@@ -1894,7 +2004,7 @@
       </w:pPr>
       <w:r>
         <w:rPr>
-          <w:rStyle w:val="11"/>
+          <w:rStyle w:val="12"/>
           <w:rFonts w:hint="default" w:ascii="Arial" w:hAnsi="Arial" w:cs="Arial"/>
         </w:rPr>
         <w:t>Output</w:t>
@@ -1928,7 +2038,7 @@
       </w:pPr>
       <w:r>
         <w:rPr>
-          <w:rStyle w:val="11"/>
+          <w:rStyle w:val="12"/>
           <w:rFonts w:hint="default" w:ascii="Arial" w:hAnsi="Arial" w:cs="Arial"/>
         </w:rPr>
         <w:t>Requirements</w:t>
@@ -2036,7 +2146,7 @@
       </w:pPr>
       <w:r>
         <w:rPr>
-          <w:rStyle w:val="11"/>
+          <w:rStyle w:val="12"/>
           <w:rFonts w:hint="default" w:ascii="Arial" w:hAnsi="Arial" w:cs="Arial"/>
         </w:rPr>
         <w:t>Description</w:t>
@@ -2070,7 +2180,7 @@
       </w:pPr>
       <w:r>
         <w:rPr>
-          <w:rStyle w:val="11"/>
+          <w:rStyle w:val="12"/>
           <w:rFonts w:hint="default" w:ascii="Arial" w:hAnsi="Arial" w:cs="Arial"/>
         </w:rPr>
         <w:t>Input</w:t>
@@ -2104,7 +2214,7 @@
       </w:pPr>
       <w:r>
         <w:rPr>
-          <w:rStyle w:val="11"/>
+          <w:rStyle w:val="12"/>
           <w:rFonts w:hint="default" w:ascii="Arial" w:hAnsi="Arial" w:cs="Arial"/>
         </w:rPr>
         <w:t>Output</w:t>
@@ -2138,7 +2248,7 @@
       </w:pPr>
       <w:r>
         <w:rPr>
-          <w:rStyle w:val="11"/>
+          <w:rStyle w:val="12"/>
           <w:rFonts w:hint="default" w:ascii="Arial" w:hAnsi="Arial" w:cs="Arial"/>
         </w:rPr>
         <w:t>Requirements</w:t>
@@ -2219,7 +2329,7 @@
       </w:pPr>
       <w:r>
         <w:rPr>
-          <w:rStyle w:val="11"/>
+          <w:rStyle w:val="12"/>
           <w:rFonts w:hint="default" w:ascii="Arial" w:hAnsi="Arial" w:cs="Arial"/>
         </w:rPr>
         <w:t>Description</w:t>
@@ -2253,7 +2363,7 @@
       </w:pPr>
       <w:r>
         <w:rPr>
-          <w:rStyle w:val="11"/>
+          <w:rStyle w:val="12"/>
           <w:rFonts w:hint="default" w:ascii="Arial" w:hAnsi="Arial" w:cs="Arial"/>
         </w:rPr>
         <w:t>Input</w:t>
@@ -2287,7 +2397,7 @@
       </w:pPr>
       <w:r>
         <w:rPr>
-          <w:rStyle w:val="11"/>
+          <w:rStyle w:val="12"/>
           <w:rFonts w:hint="default" w:ascii="Arial" w:hAnsi="Arial" w:cs="Arial"/>
         </w:rPr>
         <w:t>Output</w:t>
@@ -2321,7 +2431,7 @@
       </w:pPr>
       <w:r>
         <w:rPr>
-          <w:rStyle w:val="11"/>
+          <w:rStyle w:val="12"/>
           <w:rFonts w:hint="default" w:ascii="Arial" w:hAnsi="Arial" w:cs="Arial"/>
         </w:rPr>
         <w:t>Requirements</w:t>
@@ -2385,11 +2495,12 @@
     </w:p>
     <w:p>
       <w:pPr>
-        <w:pStyle w:val="10"/>
+        <w:pStyle w:val="11"/>
         <w:keepNext w:val="0"/>
         <w:keepLines w:val="0"/>
         <w:widowControl/>
         <w:numPr>
+          <w:ilvl w:val="0"/>
           <w:numId w:val="0"/>
         </w:numPr>
         <w:suppressLineNumbers w:val="0"/>
@@ -2401,7 +2512,7 @@
       </w:pPr>
       <w:r>
         <w:rPr>
-          <w:rStyle w:val="11"/>
+          <w:rStyle w:val="12"/>
           <w:rFonts w:hint="default" w:ascii="Arial" w:hAnsi="Arial" w:cs="Arial"/>
         </w:rPr>
         <w:t>Actor</w:t>
@@ -2415,11 +2526,12 @@
     </w:p>
     <w:p>
       <w:pPr>
-        <w:pStyle w:val="10"/>
+        <w:pStyle w:val="11"/>
         <w:keepNext w:val="0"/>
         <w:keepLines w:val="0"/>
         <w:widowControl/>
         <w:numPr>
+          <w:ilvl w:val="0"/>
           <w:numId w:val="0"/>
         </w:numPr>
         <w:suppressLineNumbers w:val="0"/>
@@ -2431,7 +2543,7 @@
       </w:pPr>
       <w:r>
         <w:rPr>
-          <w:rStyle w:val="11"/>
+          <w:rStyle w:val="12"/>
           <w:rFonts w:hint="default" w:ascii="Arial" w:hAnsi="Arial" w:cs="Arial"/>
         </w:rPr>
         <w:t>Pre-condition</w:t>
@@ -2445,11 +2557,12 @@
     </w:p>
     <w:p>
       <w:pPr>
-        <w:pStyle w:val="10"/>
+        <w:pStyle w:val="11"/>
         <w:keepNext w:val="0"/>
         <w:keepLines w:val="0"/>
         <w:widowControl/>
         <w:numPr>
+          <w:ilvl w:val="0"/>
           <w:numId w:val="0"/>
         </w:numPr>
         <w:suppressLineNumbers w:val="0"/>
@@ -2461,7 +2574,7 @@
       </w:pPr>
       <w:r>
         <w:rPr>
-          <w:rStyle w:val="11"/>
+          <w:rStyle w:val="12"/>
           <w:rFonts w:hint="default" w:ascii="Arial" w:hAnsi="Arial" w:cs="Arial"/>
         </w:rPr>
         <w:t>Post-condition</w:t>
@@ -2475,11 +2588,12 @@
     </w:p>
     <w:p>
       <w:pPr>
-        <w:pStyle w:val="10"/>
+        <w:pStyle w:val="11"/>
         <w:keepNext w:val="0"/>
         <w:keepLines w:val="0"/>
         <w:widowControl/>
         <w:numPr>
+          <w:ilvl w:val="0"/>
           <w:numId w:val="0"/>
         </w:numPr>
         <w:suppressLineNumbers w:val="0"/>
@@ -2491,7 +2605,7 @@
       </w:pPr>
       <w:r>
         <w:rPr>
-          <w:rStyle w:val="11"/>
+          <w:rStyle w:val="12"/>
           <w:rFonts w:hint="default" w:ascii="Arial" w:hAnsi="Arial" w:cs="Arial"/>
         </w:rPr>
         <w:t>Main Flow</w:t>
@@ -2845,6 +2959,7 @@
         <w:keepLines w:val="0"/>
         <w:widowControl/>
         <w:numPr>
+          <w:ilvl w:val="0"/>
           <w:numId w:val="0"/>
         </w:numPr>
         <w:suppressLineNumbers w:val="0"/>
@@ -2856,7 +2971,7 @@
       </w:pPr>
       <w:r>
         <w:rPr>
-          <w:rStyle w:val="11"/>
+          <w:rStyle w:val="12"/>
           <w:rFonts w:hint="default" w:ascii="Arial" w:hAnsi="Arial" w:cs="Arial"/>
         </w:rPr>
         <w:t>Alternate Flow</w:t>
@@ -2874,6 +2989,7 @@
         <w:keepLines w:val="0"/>
         <w:widowControl/>
         <w:numPr>
+          <w:ilvl w:val="0"/>
           <w:numId w:val="0"/>
         </w:numPr>
         <w:suppressLineNumbers w:val="0"/>
@@ -2927,16 +3043,7 @@
           <w:rFonts w:hint="default"/>
           <w:lang w:val="en-US"/>
         </w:rPr>
-        <w:t>Use-case Specificati</w:t>
-      </w:r>
-      <w:bookmarkStart w:id="0" w:name="_GoBack"/>
-      <w:bookmarkEnd w:id="0"/>
-      <w:r>
-        <w:rPr>
-          <w:rFonts w:hint="default"/>
-          <w:lang w:val="en-US"/>
-        </w:rPr>
-        <w:t>on</w:t>
+        <w:t>Use-case Specification</w:t>
       </w:r>
     </w:p>
     <w:p>
@@ -3695,7 +3802,7 @@
     <w:lvl w:ilvl="0" w:tentative="0">
       <w:start w:val="1"/>
       <w:numFmt w:val="decimal"/>
-      <w:pStyle w:val="14"/>
+      <w:pStyle w:val="15"/>
       <w:lvlText w:val="%1."/>
       <w:lvlJc w:val="left"/>
       <w:pPr>
@@ -3711,7 +3818,7 @@
     <w:lvl w:ilvl="1" w:tentative="0">
       <w:start w:val="1"/>
       <w:numFmt w:val="decimal"/>
-      <w:pStyle w:val="15"/>
+      <w:pStyle w:val="16"/>
       <w:lvlText w:val="%1.%2."/>
       <w:lvlJc w:val="left"/>
       <w:pPr>
@@ -4961,7 +5068,7 @@
   <w:style w:type="paragraph" w:styleId="4">
     <w:name w:val="heading 3"/>
     <w:next w:val="1"/>
-    <w:link w:val="16"/>
+    <w:link w:val="17"/>
     <w:unhideWhenUsed/>
     <w:qFormat/>
     <w:uiPriority w:val="0"/>
@@ -5043,7 +5150,16 @@
       <w:jc w:val="both"/>
     </w:pPr>
   </w:style>
-  <w:style w:type="paragraph" w:styleId="10">
+  <w:style w:type="character" w:styleId="10">
+    <w:name w:val="Hyperlink"/>
+    <w:basedOn w:val="6"/>
+    <w:uiPriority w:val="0"/>
+    <w:rPr>
+      <w:color w:val="0000FF"/>
+      <w:u w:val="single"/>
+    </w:rPr>
+  </w:style>
+  <w:style w:type="paragraph" w:styleId="11">
     <w:name w:val="Normal (Web)"/>
     <w:uiPriority w:val="0"/>
     <w:pPr>
@@ -5052,13 +5168,14 @@
       <w:jc w:val="left"/>
     </w:pPr>
     <w:rPr>
+      <w:rFonts w:ascii="Times New Roman" w:hAnsi="Times New Roman" w:eastAsia="SimSun" w:cs="Times New Roman"/>
       <w:kern w:val="0"/>
       <w:sz w:val="24"/>
       <w:szCs w:val="24"/>
       <w:lang w:val="en-US" w:eastAsia="zh-CN" w:bidi="ar"/>
     </w:rPr>
   </w:style>
-  <w:style w:type="character" w:styleId="11">
+  <w:style w:type="character" w:styleId="12">
     <w:name w:val="Strong"/>
     <w:basedOn w:val="6"/>
     <w:qFormat/>
@@ -5068,7 +5185,7 @@
       <w:bCs/>
     </w:rPr>
   </w:style>
-  <w:style w:type="paragraph" w:styleId="12">
+  <w:style w:type="paragraph" w:styleId="13">
     <w:name w:val="Title"/>
     <w:basedOn w:val="1"/>
     <w:next w:val="1"/>
@@ -5083,9 +5200,9 @@
       <w:sz w:val="36"/>
     </w:rPr>
   </w:style>
-  <w:style w:type="paragraph" w:customStyle="1" w:styleId="13">
+  <w:style w:type="paragraph" w:customStyle="1" w:styleId="14">
     <w:name w:val="Body Text 1"/>
-    <w:basedOn w:val="14"/>
+    <w:basedOn w:val="15"/>
     <w:uiPriority w:val="99"/>
     <w:pPr>
       <w:keepNext w:val="0"/>
@@ -5103,9 +5220,9 @@
       <w:b w:val="0"/>
     </w:rPr>
   </w:style>
-  <w:style w:type="paragraph" w:customStyle="1" w:styleId="14">
+  <w:style w:type="paragraph" w:customStyle="1" w:styleId="15">
     <w:name w:val="title 3"/>
-    <w:basedOn w:val="15"/>
+    <w:basedOn w:val="16"/>
     <w:next w:val="9"/>
     <w:uiPriority w:val="99"/>
     <w:pPr>
@@ -5123,7 +5240,7 @@
       <w:u w:val="none"/>
     </w:rPr>
   </w:style>
-  <w:style w:type="paragraph" w:customStyle="1" w:styleId="15">
+  <w:style w:type="paragraph" w:customStyle="1" w:styleId="16">
     <w:name w:val="title 2"/>
     <w:basedOn w:val="1"/>
     <w:next w:val="8"/>
@@ -5144,7 +5261,7 @@
       <w:u w:val="single"/>
     </w:rPr>
   </w:style>
-  <w:style w:type="character" w:customStyle="1" w:styleId="16">
+  <w:style w:type="character" w:customStyle="1" w:styleId="17">
     <w:name w:val="Heading 3 Char"/>
     <w:link w:val="4"/>
     <w:uiPriority w:val="0"/>

</xml_diff>

<commit_message>
update: update srs file
</commit_message>
<xml_diff>
--- a/SRS.docx
+++ b/SRS.docx
@@ -608,8 +608,16 @@
               <w:jc w:val="both"/>
               <w:rPr>
                 <w:rFonts w:hint="default" w:ascii="Arial" w:hAnsi="Arial" w:cs="Arial"/>
+                <w:lang w:val="en-US"/>
               </w:rPr>
             </w:pPr>
+            <w:r>
+              <w:rPr>
+                <w:rFonts w:hint="default" w:cs="Arial"/>
+                <w:lang w:val="en-US"/>
+              </w:rPr>
+              <w:t>30/10/2024</w:t>
+            </w:r>
           </w:p>
         </w:tc>
         <w:tc>
@@ -626,8 +634,16 @@
               <w:jc w:val="both"/>
               <w:rPr>
                 <w:rFonts w:hint="default" w:ascii="Arial" w:hAnsi="Arial" w:cs="Arial"/>
+                <w:lang w:val="en-US"/>
               </w:rPr>
             </w:pPr>
+            <w:r>
+              <w:rPr>
+                <w:rFonts w:hint="default" w:cs="Arial"/>
+                <w:lang w:val="en-US"/>
+              </w:rPr>
+              <w:t>0.2</w:t>
+            </w:r>
           </w:p>
         </w:tc>
         <w:tc>
@@ -644,8 +660,16 @@
               <w:jc w:val="both"/>
               <w:rPr>
                 <w:rFonts w:hint="default" w:ascii="Arial" w:hAnsi="Arial" w:cs="Arial"/>
+                <w:lang w:val="en-US"/>
               </w:rPr>
             </w:pPr>
+            <w:r>
+              <w:rPr>
+                <w:rFonts w:hint="default" w:cs="Arial"/>
+                <w:lang w:val="en-US"/>
+              </w:rPr>
+              <w:t>Update SRS</w:t>
+            </w:r>
           </w:p>
         </w:tc>
         <w:tc>
@@ -664,6 +688,8 @@
                 <w:rFonts w:hint="default" w:ascii="Arial" w:hAnsi="Arial" w:cs="Arial"/>
               </w:rPr>
             </w:pPr>
+            <w:bookmarkStart w:id="0" w:name="_GoBack"/>
+            <w:bookmarkEnd w:id="0"/>
           </w:p>
         </w:tc>
         <w:tc>
@@ -680,8 +706,16 @@
               <w:jc w:val="both"/>
               <w:rPr>
                 <w:rFonts w:hint="default" w:ascii="Arial" w:hAnsi="Arial" w:cs="Arial"/>
+                <w:lang w:val="en-US"/>
               </w:rPr>
             </w:pPr>
+            <w:r>
+              <w:rPr>
+                <w:rFonts w:hint="default" w:cs="Arial"/>
+                <w:lang w:val="en-US"/>
+              </w:rPr>
+              <w:t>Nhut Tan</w:t>
+            </w:r>
           </w:p>
         </w:tc>
       </w:tr>
@@ -2215,6 +2249,7 @@
     <w:p>
       <w:pPr>
         <w:numPr>
+          <w:ilvl w:val="0"/>
           <w:numId w:val="0"/>
         </w:numPr>
         <w:jc w:val="center"/>
@@ -2286,6 +2321,7 @@
     <w:p>
       <w:pPr>
         <w:numPr>
+          <w:ilvl w:val="0"/>
           <w:numId w:val="0"/>
         </w:numPr>
       </w:pPr>
@@ -2336,6 +2372,7 @@
     <w:p>
       <w:pPr>
         <w:numPr>
+          <w:ilvl w:val="0"/>
           <w:numId w:val="0"/>
         </w:numPr>
       </w:pPr>
@@ -2343,6 +2380,7 @@
     <w:p>
       <w:pPr>
         <w:numPr>
+          <w:ilvl w:val="0"/>
           <w:numId w:val="0"/>
         </w:numPr>
       </w:pPr>
@@ -2393,6 +2431,7 @@
     <w:p>
       <w:pPr>
         <w:numPr>
+          <w:ilvl w:val="0"/>
           <w:numId w:val="0"/>
         </w:numPr>
         <w:jc w:val="center"/>
@@ -2416,6 +2455,7 @@
     <w:p>
       <w:pPr>
         <w:numPr>
+          <w:ilvl w:val="0"/>
           <w:numId w:val="0"/>
         </w:numPr>
       </w:pPr>
@@ -2466,6 +2506,7 @@
     <w:p>
       <w:pPr>
         <w:numPr>
+          <w:ilvl w:val="0"/>
           <w:numId w:val="0"/>
         </w:numPr>
         <w:jc w:val="center"/>
@@ -2489,6 +2530,7 @@
     <w:p>
       <w:pPr>
         <w:numPr>
+          <w:ilvl w:val="0"/>
           <w:numId w:val="0"/>
         </w:numPr>
         <w:jc w:val="center"/>
@@ -2524,6 +2566,7 @@
     <w:p>
       <w:pPr>
         <w:numPr>
+          <w:ilvl w:val="0"/>
           <w:numId w:val="0"/>
         </w:numPr>
         <w:bidi w:val="0"/>
@@ -2536,6 +2579,7 @@
     <w:p>
       <w:pPr>
         <w:numPr>
+          <w:ilvl w:val="0"/>
           <w:numId w:val="0"/>
         </w:numPr>
         <w:bidi w:val="0"/>
@@ -2587,6 +2631,7 @@
     <w:p>
       <w:pPr>
         <w:numPr>
+          <w:ilvl w:val="0"/>
           <w:numId w:val="0"/>
         </w:numPr>
         <w:bidi w:val="0"/>
@@ -2611,6 +2656,7 @@
     <w:p>
       <w:pPr>
         <w:numPr>
+          <w:ilvl w:val="0"/>
           <w:numId w:val="0"/>
         </w:numPr>
         <w:bidi w:val="0"/>
@@ -2662,6 +2708,7 @@
     <w:p>
       <w:pPr>
         <w:numPr>
+          <w:ilvl w:val="0"/>
           <w:numId w:val="0"/>
         </w:numPr>
         <w:bidi w:val="0"/>
@@ -2686,6 +2733,7 @@
     <w:p>
       <w:pPr>
         <w:numPr>
+          <w:ilvl w:val="0"/>
           <w:numId w:val="0"/>
         </w:numPr>
         <w:bidi w:val="0"/>
@@ -2737,6 +2785,7 @@
     <w:p>
       <w:pPr>
         <w:numPr>
+          <w:ilvl w:val="0"/>
           <w:numId w:val="0"/>
         </w:numPr>
         <w:bidi w:val="0"/>
@@ -2795,6 +2844,7 @@
     <w:p>
       <w:pPr>
         <w:numPr>
+          <w:ilvl w:val="0"/>
           <w:numId w:val="0"/>
         </w:numPr>
         <w:bidi w:val="0"/>
@@ -2865,6 +2915,7 @@
     <w:p>
       <w:pPr>
         <w:numPr>
+          <w:ilvl w:val="0"/>
           <w:numId w:val="0"/>
         </w:numPr>
         <w:bidi w:val="0"/>
@@ -2917,6 +2968,7 @@
     <w:p>
       <w:pPr>
         <w:numPr>
+          <w:ilvl w:val="0"/>
           <w:numId w:val="0"/>
         </w:numPr>
         <w:bidi w:val="0"/>
@@ -2973,6 +3025,7 @@
     <w:p>
       <w:pPr>
         <w:numPr>
+          <w:ilvl w:val="0"/>
           <w:numId w:val="0"/>
         </w:numPr>
       </w:pPr>
@@ -3023,6 +3076,7 @@
     <w:p>
       <w:pPr>
         <w:numPr>
+          <w:ilvl w:val="0"/>
           <w:numId w:val="0"/>
         </w:numPr>
         <w:jc w:val="center"/>
@@ -3064,6 +3118,7 @@
     <w:p>
       <w:pPr>
         <w:numPr>
+          <w:ilvl w:val="0"/>
           <w:numId w:val="0"/>
         </w:numPr>
         <w:jc w:val="both"/>
@@ -3075,6 +3130,7 @@
     <w:p>
       <w:pPr>
         <w:numPr>
+          <w:ilvl w:val="0"/>
           <w:numId w:val="0"/>
         </w:numPr>
         <w:jc w:val="center"/>
@@ -3126,6 +3182,7 @@
     <w:p>
       <w:pPr>
         <w:numPr>
+          <w:ilvl w:val="0"/>
           <w:numId w:val="0"/>
         </w:numPr>
         <w:jc w:val="center"/>
@@ -3149,6 +3206,7 @@
     <w:p>
       <w:pPr>
         <w:numPr>
+          <w:ilvl w:val="0"/>
           <w:numId w:val="0"/>
         </w:numPr>
         <w:jc w:val="center"/>
@@ -3348,6 +3406,7 @@
         <w:keepLines w:val="0"/>
         <w:widowControl/>
         <w:numPr>
+          <w:ilvl w:val="0"/>
           <w:numId w:val="0"/>
         </w:numPr>
         <w:suppressLineNumbers w:val="0"/>
@@ -3404,6 +3463,7 @@
         <w:keepLines w:val="0"/>
         <w:widowControl/>
         <w:numPr>
+          <w:ilvl w:val="0"/>
           <w:numId w:val="0"/>
         </w:numPr>
         <w:suppressLineNumbers w:val="0"/>
@@ -3462,6 +3522,7 @@
         <w:keepLines w:val="0"/>
         <w:widowControl/>
         <w:numPr>
+          <w:ilvl w:val="0"/>
           <w:numId w:val="0"/>
         </w:numPr>
         <w:suppressLineNumbers w:val="0"/>
@@ -3481,6 +3542,7 @@
         <w:keepLines w:val="0"/>
         <w:widowControl/>
         <w:numPr>
+          <w:ilvl w:val="0"/>
           <w:numId w:val="0"/>
         </w:numPr>
         <w:suppressLineNumbers w:val="0"/>
@@ -3537,6 +3599,7 @@
         <w:keepLines w:val="0"/>
         <w:widowControl/>
         <w:numPr>
+          <w:ilvl w:val="0"/>
           <w:numId w:val="0"/>
         </w:numPr>
         <w:suppressLineNumbers w:val="0"/>
@@ -3625,6 +3688,7 @@
         <w:keepLines w:val="0"/>
         <w:widowControl/>
         <w:numPr>
+          <w:ilvl w:val="0"/>
           <w:numId w:val="0"/>
         </w:numPr>
         <w:suppressLineNumbers w:val="0"/>
@@ -3681,6 +3745,7 @@
         <w:keepLines w:val="0"/>
         <w:widowControl/>
         <w:numPr>
+          <w:ilvl w:val="0"/>
           <w:numId w:val="0"/>
         </w:numPr>
         <w:suppressLineNumbers w:val="0"/>
@@ -3746,6 +3811,7 @@
     <w:p>
       <w:pPr>
         <w:numPr>
+          <w:ilvl w:val="0"/>
           <w:numId w:val="0"/>
         </w:numPr>
         <w:jc w:val="center"/>
@@ -3827,8 +3893,6 @@
           <w:lang w:val="en-US" w:eastAsia="en-GB"/>
         </w:rPr>
       </w:pPr>
-      <w:bookmarkStart w:id="0" w:name="_GoBack"/>
-      <w:bookmarkEnd w:id="0"/>
     </w:p>
     <w:sectPr>
       <w:pgSz w:w="11906" w:h="16838"/>

</xml_diff>